<commit_message>
Commitando Caso de Uso Salvar Usuários
</commit_message>
<xml_diff>
--- a/Casos de Uso/CSU07 - Logar no Sistema.docx
+++ b/Casos de Uso/CSU07 - Logar no Sistema.docx
@@ -190,13 +190,7 @@
         </w:rPr>
       </w:pPr>
       <w:r>
-        <w:t>Este caso de uso é importante pois para acessar as funcionalidades do sistema, o usuário deve se autenticar no controle de acesso do mesmo. Este é um caso de uso simples, portant</w:t>
-      </w:r>
-      <w:r>
-        <w:t>o</w:t>
-      </w:r>
-      <w:r>
-        <w:t xml:space="preserve"> é classificado como: </w:t>
+        <w:t xml:space="preserve">Este caso de uso é importante pois para acessar as funcionalidades do sistema, o usuário deve se autenticar no controle de acesso do mesmo. Este é um caso de uso simples, portanto é classificado como: </w:t>
       </w:r>
       <w:r>
         <w:rPr>
@@ -274,13 +268,7 @@
         <w:pStyle w:val="TituloNormal"/>
       </w:pPr>
       <w:r>
-        <w:t xml:space="preserve">O usuário que está necessitando executar alguma funcionalidade do sistema, pode ser o cliente, o candidato ou o analista de </w:t>
-      </w:r>
-      <w:r>
-        <w:t>RH</w:t>
-      </w:r>
-      <w:r>
-        <w:t>.</w:t>
+        <w:t>O usuário que está necessitando executar alguma funcionalidade do sistema, pode ser o cliente, o candidato ou o analista de RH.</w:t>
       </w:r>
     </w:p>
     <w:p>
@@ -311,10 +299,7 @@
         <w:pStyle w:val="TituloNormal"/>
       </w:pPr>
       <w:r>
-        <w:t>É necessário que o usuári</w:t>
-      </w:r>
-      <w:r>
-        <w:t>o possua um cadastro no sistema</w:t>
+        <w:t>É necessário que o usuário possua um cadastro no sistema</w:t>
       </w:r>
       <w:r>
         <w:t>.</w:t>
@@ -856,7 +841,25 @@
             <w:sz w:val="24"/>
             <w:szCs w:val="24"/>
           </w:rPr>
-          <w:t xml:space="preserve"> – manter usuários</w:t>
+          <w:t xml:space="preserve"> – </w:t>
+        </w:r>
+        <w:r>
+          <w:rPr>
+            <w:b w:val="0"/>
+            <w:sz w:val="24"/>
+            <w:szCs w:val="24"/>
+          </w:rPr>
+          <w:t>Salvar</w:t>
+        </w:r>
+        <w:bookmarkStart w:id="0" w:name="_GoBack"/>
+        <w:bookmarkEnd w:id="0"/>
+        <w:r>
+          <w:rPr>
+            <w:b w:val="0"/>
+            <w:sz w:val="24"/>
+            <w:szCs w:val="24"/>
+          </w:rPr>
+          <w:t xml:space="preserve"> usuários</w:t>
         </w:r>
       </w:hyperlink>
       <w:r>
@@ -931,13 +934,7 @@
         </w:r>
       </w:hyperlink>
       <w:r>
-        <w:t xml:space="preserve">” </w:t>
-      </w:r>
-      <w:r>
-        <w:t>com essa mensagem</w:t>
-      </w:r>
-      <w:r>
-        <w:t xml:space="preserve"> e encerra o caso de uso.</w:t>
+        <w:t>” com essa mensagem e encerra o caso de uso.</w:t>
       </w:r>
     </w:p>
     <w:p>
@@ -981,8 +978,6 @@
       <w:r>
         <w:t>O ator conseguiu logar no sistema sem problemas.</w:t>
       </w:r>
-      <w:bookmarkStart w:id="0" w:name="_GoBack"/>
-      <w:bookmarkEnd w:id="0"/>
     </w:p>
     <w:p>
       <w:pPr>

</xml_diff>